<commit_message>
Mis à jour du fichier .docx
</commit_message>
<xml_diff>
--- a/Nosclasse.docx
+++ b/Nosclasse.docx
@@ -50,7 +50,7 @@
           <w:rFonts w:ascii="Helvetica" w:cs="Arial Unicode MS" w:hAnsi="Arial Unicode MS" w:eastAsia="Arial Unicode MS"/>
           <w:rtl w:val="0"/>
         </w:rPr>
-        <w:t xml:space="preserve">Mineur </w:t>
+        <w:t>Menu</w:t>
       </w:r>
     </w:p>
     <w:p>
@@ -69,90 +69,43 @@
     <w:p>
       <w:pPr>
         <w:pStyle w:val="Corps"/>
-        <w:rPr>
-          <w:u w:val="single"/>
-        </w:rPr>
-      </w:pPr>
-    </w:p>
-    <w:p>
-      <w:pPr>
-        <w:pStyle w:val="Corps"/>
-        <w:rPr>
-          <w:u w:val="single"/>
-        </w:rPr>
-      </w:pPr>
-      <w:r>
-        <w:rPr>
-          <w:u w:val="single"/>
-          <w:rtl w:val="0"/>
-          <w:lang w:val="fr-FR"/>
-        </w:rPr>
-        <w:t>my_x :</w:t>
-      </w:r>
-      <w:r>
-        <w:rPr>
-          <w:u w:val="none"/>
-          <w:rtl w:val="0"/>
-          <w:lang w:val="fr-FR"/>
-        </w:rPr>
-        <w:t xml:space="preserve"> la position de notre mineur en x</w:t>
-      </w:r>
-    </w:p>
-    <w:p>
-      <w:pPr>
-        <w:pStyle w:val="Corps"/>
-        <w:rPr>
-          <w:u w:val="single"/>
-        </w:rPr>
-      </w:pPr>
-      <w:r>
-        <w:rPr>
-          <w:u w:val="single"/>
-          <w:rtl w:val="0"/>
-          <w:lang w:val="fr-FR"/>
-        </w:rPr>
-        <w:t xml:space="preserve">my_y : </w:t>
-      </w:r>
-      <w:r>
-        <w:rPr>
-          <w:u w:val="none"/>
-          <w:rtl w:val="0"/>
-          <w:lang w:val="fr-FR"/>
-        </w:rPr>
-        <w:t>la position de notre mineur en y</w:t>
-      </w:r>
-    </w:p>
-    <w:p>
-      <w:pPr>
-        <w:pStyle w:val="Corps"/>
-        <w:rPr>
-          <w:u w:val="none"/>
-        </w:rPr>
-      </w:pPr>
-      <w:r>
-        <w:rPr>
-          <w:u w:val="single"/>
-          <w:rtl w:val="0"/>
-          <w:lang w:val="fr-FR"/>
-        </w:rPr>
-        <w:t xml:space="preserve">my_life : </w:t>
-      </w:r>
-      <w:r>
-        <w:rPr>
-          <w:u w:val="none"/>
-          <w:rtl w:val="0"/>
-          <w:lang w:val="fr-FR"/>
-        </w:rPr>
-        <w:t xml:space="preserve">la vie de notre mineur </w:t>
-      </w:r>
-    </w:p>
-    <w:p>
-      <w:pPr>
-        <w:pStyle w:val="Corps"/>
-        <w:rPr>
-          <w:u w:val="single"/>
-        </w:rPr>
-      </w:pPr>
+        <w:bidi w:val="0"/>
+      </w:pPr>
+      <w:r>
+        <w:rPr>
+          <w:rFonts w:ascii="Helvetica" w:cs="Arial Unicode MS" w:hAnsi="Arial Unicode MS" w:eastAsia="Arial Unicode MS"/>
+          <w:rtl w:val="0"/>
+        </w:rPr>
+        <w:t>Le menu poss</w:t>
+      </w:r>
+      <w:r>
+        <w:rPr>
+          <w:rFonts w:ascii="Arial Unicode MS" w:cs="Arial Unicode MS" w:hAnsi="Helvetica" w:eastAsia="Arial Unicode MS" w:hint="default"/>
+          <w:rtl w:val="0"/>
+        </w:rPr>
+        <w:t>è</w:t>
+      </w:r>
+      <w:r>
+        <w:rPr>
+          <w:rFonts w:ascii="Helvetica" w:cs="Arial Unicode MS" w:hAnsi="Arial Unicode MS" w:eastAsia="Arial Unicode MS"/>
+          <w:rtl w:val="0"/>
+        </w:rPr>
+        <w:t>de trois boutons, donc trois possibilit</w:t>
+      </w:r>
+      <w:r>
+        <w:rPr>
+          <w:rFonts w:ascii="Arial Unicode MS" w:cs="Arial Unicode MS" w:hAnsi="Helvetica" w:eastAsia="Arial Unicode MS" w:hint="default"/>
+          <w:rtl w:val="0"/>
+        </w:rPr>
+        <w:t>é</w:t>
+      </w:r>
+      <w:r>
+        <w:rPr>
+          <w:rFonts w:ascii="Helvetica" w:cs="Arial Unicode MS" w:hAnsi="Arial Unicode MS" w:eastAsia="Arial Unicode MS"/>
+          <w:rtl w:val="0"/>
+        </w:rPr>
+        <w:t>, jouer, quitter</w:t>
+      </w:r>
     </w:p>
     <w:p>
       <w:pPr>
@@ -184,27 +137,105 @@
     <w:p>
       <w:pPr>
         <w:pStyle w:val="Corps"/>
-        <w:rPr>
-          <w:u w:val="single"/>
-        </w:rPr>
-      </w:pPr>
-    </w:p>
-    <w:p>
-      <w:pPr>
-        <w:pStyle w:val="Corps"/>
-        <w:bidi w:val="0"/>
-      </w:pPr>
-      <w:r>
-        <w:rPr>
-          <w:rFonts w:ascii="Helvetica" w:cs="Arial Unicode MS" w:hAnsi="Arial Unicode MS" w:eastAsia="Arial Unicode MS"/>
-          <w:rtl w:val="0"/>
-        </w:rPr>
-        <w:t>deplacement()</w:t>
-      </w:r>
-    </w:p>
-    <w:p>
-      <w:pPr>
-        <w:pStyle w:val="Corps"/>
+        <w:bidi w:val="0"/>
+      </w:pPr>
+    </w:p>
+    <w:p>
+      <w:pPr>
+        <w:pStyle w:val="Sous-section rouge"/>
+        <w:bidi w:val="0"/>
+      </w:pPr>
+      <w:r>
+        <w:rPr>
+          <w:rFonts w:ascii="Helvetica" w:cs="Arial Unicode MS" w:hAnsi="Arial Unicode MS" w:eastAsia="Arial Unicode MS"/>
+          <w:rtl w:val="0"/>
+        </w:rPr>
+        <w:t>Bouton</w:t>
+      </w:r>
+    </w:p>
+    <w:p>
+      <w:pPr>
+        <w:pStyle w:val="Ss-section 3"/>
+        <w:bidi w:val="0"/>
+      </w:pPr>
+      <w:r>
+        <w:rPr>
+          <w:rFonts w:ascii="Helvetica Light" w:cs="Arial Unicode MS" w:hAnsi="Arial Unicode MS" w:eastAsia="Arial Unicode MS"/>
+          <w:rtl w:val="0"/>
+        </w:rPr>
+        <w:t>Attributs</w:t>
+      </w:r>
+    </w:p>
+    <w:p>
+      <w:pPr>
+        <w:pStyle w:val="Corps"/>
+        <w:bidi w:val="0"/>
+      </w:pPr>
+      <w:r>
+        <w:rPr>
+          <w:rFonts w:ascii="Helvetica" w:cs="Arial Unicode MS" w:hAnsi="Arial Unicode MS" w:eastAsia="Arial Unicode MS"/>
+          <w:rtl w:val="0"/>
+        </w:rPr>
+        <w:t>Il faudra mettre que poss</w:t>
+      </w:r>
+      <w:r>
+        <w:rPr>
+          <w:rFonts w:ascii="Arial Unicode MS" w:cs="Arial Unicode MS" w:hAnsi="Helvetica" w:eastAsia="Arial Unicode MS" w:hint="default"/>
+          <w:rtl w:val="0"/>
+        </w:rPr>
+        <w:t>è</w:t>
+      </w:r>
+      <w:r>
+        <w:rPr>
+          <w:rFonts w:ascii="Helvetica" w:cs="Arial Unicode MS" w:hAnsi="Arial Unicode MS" w:eastAsia="Arial Unicode MS"/>
+          <w:rtl w:val="0"/>
+        </w:rPr>
+        <w:t>de</w:t>
+      </w:r>
+    </w:p>
+    <w:p>
+      <w:pPr>
+        <w:pStyle w:val="Ss-section 3"/>
+        <w:bidi w:val="0"/>
+      </w:pPr>
+      <w:r>
+        <w:rPr>
+          <w:rFonts w:ascii="Helvetica Light" w:cs="Arial Unicode MS" w:hAnsi="Arial Unicode MS" w:eastAsia="Arial Unicode MS"/>
+          <w:rtl w:val="0"/>
+        </w:rPr>
+        <w:t>M</w:t>
+      </w:r>
+      <w:r>
+        <w:rPr>
+          <w:rFonts w:ascii="Arial Unicode MS" w:cs="Arial Unicode MS" w:hAnsi="Helvetica Light" w:eastAsia="Arial Unicode MS" w:hint="default"/>
+          <w:rtl w:val="0"/>
+        </w:rPr>
+        <w:t>é</w:t>
+      </w:r>
+      <w:r>
+        <w:rPr>
+          <w:rFonts w:ascii="Helvetica Light" w:cs="Arial Unicode MS" w:hAnsi="Arial Unicode MS" w:eastAsia="Arial Unicode MS"/>
+          <w:rtl w:val="0"/>
+        </w:rPr>
+        <w:t>thodes</w:t>
+      </w:r>
+    </w:p>
+    <w:p>
+      <w:pPr>
+        <w:pStyle w:val="Corps"/>
+        <w:bidi w:val="0"/>
+      </w:pPr>
+      <w:r>
+        <w:rPr>
+          <w:rFonts w:ascii="Helvetica" w:cs="Arial Unicode MS" w:hAnsi="Arial Unicode MS" w:eastAsia="Arial Unicode MS"/>
+          <w:rtl w:val="0"/>
+        </w:rPr>
+        <w:t>Les actions que ferons un bouton, non ?</w:t>
+      </w:r>
+    </w:p>
+    <w:p>
+      <w:pPr>
+        <w:pStyle w:val="Sous-section rouge"/>
         <w:bidi w:val="0"/>
       </w:pPr>
     </w:p>
@@ -400,6 +431,19 @@
           <w:rFonts w:ascii="Helvetica" w:cs="Arial Unicode MS" w:hAnsi="Arial Unicode MS" w:eastAsia="Arial Unicode MS"/>
           <w:rtl w:val="0"/>
         </w:rPr>
+        <w:t xml:space="preserve">my_target: </w:t>
+      </w:r>
+    </w:p>
+    <w:p>
+      <w:pPr>
+        <w:pStyle w:val="Corps"/>
+        <w:bidi w:val="0"/>
+      </w:pPr>
+      <w:r>
+        <w:rPr>
+          <w:rFonts w:ascii="Helvetica" w:cs="Arial Unicode MS" w:hAnsi="Arial Unicode MS" w:eastAsia="Arial Unicode MS"/>
+          <w:rtl w:val="0"/>
+        </w:rPr>
         <w:t>my_grid :</w:t>
       </w:r>
     </w:p>
@@ -408,18 +452,129 @@
         <w:pStyle w:val="Corps"/>
         <w:bidi w:val="0"/>
       </w:pPr>
-      <w:r>
-        <w:rPr>
-          <w:rFonts w:ascii="Helvetica" w:cs="Arial Unicode MS" w:hAnsi="Arial Unicode MS" w:eastAsia="Arial Unicode MS"/>
-          <w:rtl w:val="0"/>
-        </w:rPr>
-        <w:t xml:space="preserve">un level contient </w:t>
+    </w:p>
+    <w:p>
+      <w:pPr>
+        <w:pStyle w:val="Corps"/>
+        <w:bidi w:val="0"/>
+      </w:pPr>
+    </w:p>
+    <w:p>
+      <w:pPr>
+        <w:pStyle w:val="Ss-section 3"/>
+        <w:bidi w:val="0"/>
+      </w:pPr>
+      <w:r>
+        <w:rPr>
+          <w:rFonts w:ascii="Helvetica Light" w:cs="Arial Unicode MS" w:hAnsi="Arial Unicode MS" w:eastAsia="Arial Unicode MS"/>
+          <w:rtl w:val="0"/>
+        </w:rPr>
+        <w:t>M</w:t>
+      </w:r>
+      <w:r>
+        <w:rPr>
+          <w:rFonts w:ascii="Arial Unicode MS" w:cs="Arial Unicode MS" w:hAnsi="Helvetica Light" w:eastAsia="Arial Unicode MS" w:hint="default"/>
+          <w:rtl w:val="0"/>
+        </w:rPr>
+        <w:t>é</w:t>
+      </w:r>
+      <w:r>
+        <w:rPr>
+          <w:rFonts w:ascii="Helvetica Light" w:cs="Arial Unicode MS" w:hAnsi="Arial Unicode MS" w:eastAsia="Arial Unicode MS"/>
+          <w:rtl w:val="0"/>
+        </w:rPr>
+        <w:t>thodes</w:t>
+      </w:r>
+    </w:p>
+    <w:p>
+      <w:pPr>
+        <w:pStyle w:val="Sous-section rouge"/>
+        <w:bidi w:val="0"/>
+      </w:pPr>
+    </w:p>
+    <w:p>
+      <w:pPr>
+        <w:pStyle w:val="Sous-section rouge"/>
+        <w:bidi w:val="0"/>
+      </w:pPr>
+      <w:r>
+        <w:rPr>
+          <w:rFonts w:ascii="Helvetica" w:cs="Arial Unicode MS" w:hAnsi="Arial Unicode MS" w:eastAsia="Arial Unicode MS"/>
+          <w:rtl w:val="0"/>
+        </w:rPr>
+        <w:t>Grid</w:t>
+      </w:r>
+    </w:p>
+    <w:p>
+      <w:pPr>
+        <w:pStyle w:val="Ss-section 3"/>
+        <w:bidi w:val="0"/>
+      </w:pPr>
+      <w:r>
+        <w:rPr>
+          <w:rFonts w:ascii="Helvetica Light" w:cs="Arial Unicode MS" w:hAnsi="Arial Unicode MS" w:eastAsia="Arial Unicode MS"/>
+          <w:rtl w:val="0"/>
+        </w:rPr>
+        <w:t>Attribut</w:t>
+      </w:r>
+    </w:p>
+    <w:p>
+      <w:pPr>
+        <w:pStyle w:val="Corps"/>
+        <w:bidi w:val="0"/>
+      </w:pPr>
+      <w:r>
+        <w:rPr>
+          <w:rFonts w:ascii="Helvetica" w:cs="Arial Unicode MS" w:hAnsi="Arial Unicode MS" w:eastAsia="Arial Unicode MS"/>
+          <w:rtl w:val="0"/>
+        </w:rPr>
+        <w:t>une grille contient :</w:t>
+      </w:r>
+    </w:p>
+    <w:p>
+      <w:pPr>
+        <w:pStyle w:val="Corps"/>
+        <w:bidi w:val="0"/>
+      </w:pPr>
+      <w:r>
+        <w:rPr>
+          <w:rFonts w:ascii="Helvetica" w:cs="Arial Unicode MS" w:hAnsi="Arial Unicode MS" w:eastAsia="Arial Unicode MS"/>
+          <w:rtl w:val="0"/>
+        </w:rPr>
+        <w:t>un mineur</w:t>
+      </w:r>
+    </w:p>
+    <w:p>
+      <w:pPr>
+        <w:pStyle w:val="Corps"/>
+        <w:bidi w:val="0"/>
+      </w:pPr>
+      <w:r>
+        <w:rPr>
+          <w:rFonts w:ascii="Helvetica" w:cs="Arial Unicode MS" w:hAnsi="Arial Unicode MS" w:eastAsia="Arial Unicode MS"/>
+          <w:rtl w:val="0"/>
+        </w:rPr>
+        <w:t>des cases vides ( cela pourrait peut-</w:t>
       </w:r>
       <w:r>
         <w:rPr>
           <w:rFonts w:ascii="Arial Unicode MS" w:cs="Arial Unicode MS" w:hAnsi="Helvetica" w:eastAsia="Arial Unicode MS" w:hint="default"/>
           <w:rtl w:val="0"/>
         </w:rPr>
+        <w:t>ê</w:t>
+      </w:r>
+      <w:r>
+        <w:rPr>
+          <w:rFonts w:ascii="Helvetica" w:cs="Arial Unicode MS" w:hAnsi="Arial Unicode MS" w:eastAsia="Arial Unicode MS"/>
+          <w:rtl w:val="0"/>
+        </w:rPr>
+        <w:t>tre une classe aussi qui peut contenir plusieurs possibilit</w:t>
+      </w:r>
+      <w:r>
+        <w:rPr>
+          <w:rFonts w:ascii="Arial Unicode MS" w:cs="Arial Unicode MS" w:hAnsi="Helvetica" w:eastAsia="Arial Unicode MS" w:hint="default"/>
+          <w:rtl w:val="0"/>
+        </w:rPr>
         <w:t>é</w:t>
       </w:r>
       <w:r>
@@ -427,33 +582,46 @@
           <w:rFonts w:ascii="Helvetica" w:cs="Arial Unicode MS" w:hAnsi="Arial Unicode MS" w:eastAsia="Arial Unicode MS"/>
           <w:rtl w:val="0"/>
         </w:rPr>
-        <w:t>galement un mineur</w:t>
-      </w:r>
-    </w:p>
-    <w:p>
-      <w:pPr>
-        <w:pStyle w:val="Corps"/>
-        <w:bidi w:val="0"/>
-      </w:pPr>
-      <w:r>
-        <w:rPr>
-          <w:rFonts w:ascii="Helvetica" w:cs="Arial Unicode MS" w:hAnsi="Arial Unicode MS" w:eastAsia="Arial Unicode MS"/>
-          <w:rtl w:val="0"/>
-        </w:rPr>
-        <w:t>un level contient des bombes</w:t>
-      </w:r>
-    </w:p>
-    <w:p>
-      <w:pPr>
-        <w:pStyle w:val="Corps"/>
-        <w:bidi w:val="0"/>
-      </w:pPr>
-      <w:r>
-        <w:rPr>
-          <w:rFonts w:ascii="Helvetica" w:cs="Arial Unicode MS" w:hAnsi="Arial Unicode MS" w:eastAsia="Arial Unicode MS"/>
-          <w:rtl w:val="0"/>
-        </w:rPr>
-        <w:t>un level contient des tr</w:t>
+        <w:t>s);</w:t>
+      </w:r>
+    </w:p>
+    <w:p>
+      <w:pPr>
+        <w:pStyle w:val="Corps"/>
+        <w:bidi w:val="0"/>
+      </w:pPr>
+      <w:r>
+        <w:rPr>
+          <w:rFonts w:ascii="Helvetica" w:cs="Arial Unicode MS" w:hAnsi="Arial Unicode MS" w:eastAsia="Arial Unicode MS"/>
+          <w:rtl w:val="0"/>
+        </w:rPr>
+        <w:t>des cases pleines</w:t>
+      </w:r>
+    </w:p>
+    <w:p>
+      <w:pPr>
+        <w:pStyle w:val="Corps"/>
+        <w:bidi w:val="0"/>
+      </w:pPr>
+      <w:r>
+        <w:rPr>
+          <w:rFonts w:ascii="Helvetica" w:cs="Arial Unicode MS" w:hAnsi="Arial Unicode MS" w:eastAsia="Arial Unicode MS"/>
+          <w:rtl w:val="0"/>
+        </w:rPr>
+        <w:t>des bombes</w:t>
+      </w:r>
+    </w:p>
+    <w:p>
+      <w:pPr>
+        <w:pStyle w:val="Corps"/>
+        <w:bidi w:val="0"/>
+      </w:pPr>
+      <w:r>
+        <w:rPr>
+          <w:rFonts w:ascii="Helvetica" w:cs="Arial Unicode MS" w:hAnsi="Arial Unicode MS" w:eastAsia="Arial Unicode MS"/>
+          <w:rtl w:val="0"/>
+        </w:rPr>
+        <w:t>des tr</w:t>
       </w:r>
       <w:r>
         <w:rPr>
@@ -467,198 +635,222 @@
           <w:rFonts w:ascii="Helvetica" w:cs="Arial Unicode MS" w:hAnsi="Arial Unicode MS" w:eastAsia="Arial Unicode MS"/>
           <w:rtl w:val="0"/>
         </w:rPr>
-        <w:t>sor</w:t>
-      </w:r>
-    </w:p>
-    <w:p>
-      <w:pPr>
-        <w:pStyle w:val="Corps"/>
-        <w:bidi w:val="0"/>
-      </w:pPr>
-      <w:r>
-        <w:rPr>
-          <w:rFonts w:ascii="Helvetica" w:cs="Arial Unicode MS" w:hAnsi="Arial Unicode MS" w:eastAsia="Arial Unicode MS"/>
-          <w:rtl w:val="0"/>
-        </w:rPr>
-        <w:t>un level contient des cases autres apr</w:t>
+        <w:t>sors</w:t>
+      </w:r>
+    </w:p>
+    <w:p>
+      <w:pPr>
+        <w:pStyle w:val="Ss-section 3"/>
+        <w:bidi w:val="0"/>
+      </w:pPr>
+      <w:r>
+        <w:rPr>
+          <w:rFonts w:ascii="Helvetica Light" w:cs="Arial Unicode MS" w:hAnsi="Arial Unicode MS" w:eastAsia="Arial Unicode MS"/>
+          <w:rtl w:val="0"/>
+        </w:rPr>
+        <w:t>Methode</w:t>
+      </w:r>
+    </w:p>
+    <w:p>
+      <w:pPr>
+        <w:pStyle w:val="Sous-section rouge"/>
+        <w:bidi w:val="0"/>
+      </w:pPr>
+      <w:r>
+        <w:rPr>
+          <w:rFonts w:ascii="Helvetica" w:cs="Arial Unicode MS" w:hAnsi="Arial Unicode MS" w:eastAsia="Arial Unicode MS"/>
+          <w:rtl w:val="0"/>
+        </w:rPr>
+        <w:t xml:space="preserve">Mineur </w:t>
+      </w:r>
+    </w:p>
+    <w:p>
+      <w:pPr>
+        <w:pStyle w:val="Ss-section 3"/>
+        <w:bidi w:val="0"/>
+      </w:pPr>
+      <w:r>
+        <w:rPr>
+          <w:rFonts w:ascii="Helvetica Light" w:cs="Arial Unicode MS" w:hAnsi="Arial Unicode MS" w:eastAsia="Arial Unicode MS"/>
+          <w:rtl w:val="0"/>
+        </w:rPr>
+        <w:t>Attributs</w:t>
+      </w:r>
+    </w:p>
+    <w:p>
+      <w:pPr>
+        <w:pStyle w:val="Corps"/>
+        <w:rPr>
+          <w:u w:val="single"/>
+        </w:rPr>
+      </w:pPr>
+    </w:p>
+    <w:p>
+      <w:pPr>
+        <w:pStyle w:val="Corps"/>
+        <w:rPr>
+          <w:u w:val="single"/>
+        </w:rPr>
+      </w:pPr>
+      <w:r>
+        <w:rPr>
+          <w:u w:val="single"/>
+          <w:rtl w:val="0"/>
+          <w:lang w:val="fr-FR"/>
+        </w:rPr>
+        <w:t>my_x :</w:t>
+      </w:r>
+      <w:r>
+        <w:rPr>
+          <w:u w:val="none"/>
+          <w:rtl w:val="0"/>
+          <w:lang w:val="fr-FR"/>
+        </w:rPr>
+        <w:t xml:space="preserve"> la position de notre mineur en x</w:t>
+      </w:r>
+    </w:p>
+    <w:p>
+      <w:pPr>
+        <w:pStyle w:val="Corps"/>
+        <w:rPr>
+          <w:u w:val="single"/>
+        </w:rPr>
+      </w:pPr>
+      <w:r>
+        <w:rPr>
+          <w:u w:val="single"/>
+          <w:rtl w:val="0"/>
+          <w:lang w:val="fr-FR"/>
+        </w:rPr>
+        <w:t xml:space="preserve">my_y : </w:t>
+      </w:r>
+      <w:r>
+        <w:rPr>
+          <w:u w:val="none"/>
+          <w:rtl w:val="0"/>
+          <w:lang w:val="fr-FR"/>
+        </w:rPr>
+        <w:t>la position de notre mineur en y</w:t>
+      </w:r>
+    </w:p>
+    <w:p>
+      <w:pPr>
+        <w:pStyle w:val="Corps"/>
+        <w:rPr>
+          <w:u w:val="none"/>
+        </w:rPr>
+      </w:pPr>
+      <w:r>
+        <w:rPr>
+          <w:u w:val="single"/>
+          <w:rtl w:val="0"/>
+          <w:lang w:val="fr-FR"/>
+        </w:rPr>
+        <w:t xml:space="preserve">my_life : </w:t>
+      </w:r>
+      <w:r>
+        <w:rPr>
+          <w:u w:val="none"/>
+          <w:rtl w:val="0"/>
+          <w:lang w:val="fr-FR"/>
+        </w:rPr>
+        <w:t xml:space="preserve">la vie de notre mineur </w:t>
+      </w:r>
+    </w:p>
+    <w:p>
+      <w:pPr>
+        <w:pStyle w:val="Corps"/>
+        <w:rPr>
+          <w:u w:val="single"/>
+        </w:rPr>
+      </w:pPr>
+    </w:p>
+    <w:p>
+      <w:pPr>
+        <w:pStyle w:val="Ss-section 3"/>
+        <w:bidi w:val="0"/>
+      </w:pPr>
+      <w:r>
+        <w:rPr>
+          <w:rFonts w:ascii="Helvetica Light" w:cs="Arial Unicode MS" w:hAnsi="Arial Unicode MS" w:eastAsia="Arial Unicode MS"/>
+          <w:rtl w:val="0"/>
+        </w:rPr>
+        <w:t>M</w:t>
+      </w:r>
+      <w:r>
+        <w:rPr>
+          <w:rFonts w:ascii="Arial Unicode MS" w:cs="Arial Unicode MS" w:hAnsi="Helvetica Light" w:eastAsia="Arial Unicode MS" w:hint="default"/>
+          <w:rtl w:val="0"/>
+        </w:rPr>
+        <w:t>é</w:t>
+      </w:r>
+      <w:r>
+        <w:rPr>
+          <w:rFonts w:ascii="Helvetica Light" w:cs="Arial Unicode MS" w:hAnsi="Arial Unicode MS" w:eastAsia="Arial Unicode MS"/>
+          <w:rtl w:val="0"/>
+        </w:rPr>
+        <w:t>thodes</w:t>
+      </w:r>
+    </w:p>
+    <w:p>
+      <w:pPr>
+        <w:pStyle w:val="Corps"/>
+        <w:rPr>
+          <w:u w:val="single"/>
+        </w:rPr>
+      </w:pPr>
+    </w:p>
+    <w:p>
+      <w:pPr>
+        <w:pStyle w:val="Corps"/>
+        <w:bidi w:val="0"/>
+      </w:pPr>
+      <w:r>
+        <w:rPr>
+          <w:rFonts w:ascii="Helvetica" w:cs="Arial Unicode MS" w:hAnsi="Arial Unicode MS" w:eastAsia="Arial Unicode MS"/>
+          <w:rtl w:val="0"/>
+        </w:rPr>
+        <w:t>deplacement(); // Pouvoir d</w:t>
       </w:r>
       <w:r>
         <w:rPr>
           <w:rFonts w:ascii="Arial Unicode MS" w:cs="Arial Unicode MS" w:hAnsi="Helvetica" w:eastAsia="Arial Unicode MS" w:hint="default"/>
           <w:rtl w:val="0"/>
         </w:rPr>
-        <w:t>è</w:t>
-      </w:r>
-      <w:r>
-        <w:rPr>
-          <w:rFonts w:ascii="Helvetica" w:cs="Arial Unicode MS" w:hAnsi="Arial Unicode MS" w:eastAsia="Arial Unicode MS"/>
-          <w:rtl w:val="0"/>
-        </w:rPr>
-        <w:t>s</w:t>
-      </w:r>
-    </w:p>
-    <w:p>
-      <w:pPr>
-        <w:pStyle w:val="Corps"/>
-        <w:bidi w:val="0"/>
-      </w:pPr>
-    </w:p>
-    <w:p>
-      <w:pPr>
-        <w:pStyle w:val="Ss-section 3"/>
-        <w:bidi w:val="0"/>
-      </w:pPr>
-      <w:r>
-        <w:rPr>
-          <w:rFonts w:ascii="Helvetica Light" w:cs="Arial Unicode MS" w:hAnsi="Arial Unicode MS" w:eastAsia="Arial Unicode MS"/>
-          <w:rtl w:val="0"/>
-        </w:rPr>
-        <w:t>M</w:t>
-      </w:r>
-      <w:r>
-        <w:rPr>
-          <w:rFonts w:ascii="Arial Unicode MS" w:cs="Arial Unicode MS" w:hAnsi="Helvetica Light" w:eastAsia="Arial Unicode MS" w:hint="default"/>
-          <w:rtl w:val="0"/>
-        </w:rPr>
         <w:t>é</w:t>
       </w:r>
       <w:r>
         <w:rPr>
-          <w:rFonts w:ascii="Helvetica Light" w:cs="Arial Unicode MS" w:hAnsi="Arial Unicode MS" w:eastAsia="Arial Unicode MS"/>
-          <w:rtl w:val="0"/>
-        </w:rPr>
-        <w:t>thodes</w:t>
-      </w:r>
-    </w:p>
-    <w:p>
-      <w:pPr>
-        <w:pStyle w:val="Corps"/>
-        <w:bidi w:val="0"/>
-      </w:pPr>
-    </w:p>
-    <w:p>
-      <w:pPr>
-        <w:pStyle w:val="Corps"/>
-        <w:bidi w:val="0"/>
-      </w:pPr>
-    </w:p>
-    <w:p>
-      <w:pPr>
-        <w:pStyle w:val="Corps"/>
-        <w:bidi w:val="0"/>
-      </w:pPr>
-    </w:p>
-    <w:p>
-      <w:pPr>
-        <w:pStyle w:val="Corps"/>
-        <w:bidi w:val="0"/>
-      </w:pPr>
-    </w:p>
-    <w:p>
-      <w:pPr>
-        <w:pStyle w:val="Corps"/>
-        <w:bidi w:val="0"/>
-      </w:pPr>
-    </w:p>
-    <w:p>
-      <w:pPr>
-        <w:pStyle w:val="Sous-section rouge"/>
-        <w:bidi w:val="0"/>
-      </w:pPr>
-      <w:r>
-        <w:rPr>
-          <w:rFonts w:ascii="Helvetica" w:cs="Arial Unicode MS" w:hAnsi="Arial Unicode MS" w:eastAsia="Arial Unicode MS"/>
-          <w:rtl w:val="0"/>
-        </w:rPr>
-        <w:t>Menu</w:t>
-      </w:r>
-    </w:p>
-    <w:p>
-      <w:pPr>
-        <w:pStyle w:val="Corps"/>
-        <w:bidi w:val="0"/>
-      </w:pPr>
-    </w:p>
-    <w:p>
-      <w:pPr>
-        <w:pStyle w:val="Ss-section 3"/>
-        <w:bidi w:val="0"/>
-      </w:pPr>
-      <w:r>
-        <w:rPr>
-          <w:rFonts w:ascii="Helvetica Light" w:cs="Arial Unicode MS" w:hAnsi="Arial Unicode MS" w:eastAsia="Arial Unicode MS"/>
-          <w:rtl w:val="0"/>
-        </w:rPr>
-        <w:t>Attributs</w:t>
-      </w:r>
-    </w:p>
-    <w:p>
-      <w:pPr>
-        <w:pStyle w:val="Corps"/>
-        <w:bidi w:val="0"/>
-      </w:pPr>
-      <w:r>
-        <w:rPr>
-          <w:rFonts w:ascii="Helvetica" w:cs="Arial Unicode MS" w:hAnsi="Arial Unicode MS" w:eastAsia="Arial Unicode MS"/>
-          <w:rtl w:val="0"/>
-        </w:rPr>
-        <w:t>Le menu poss</w:t>
-      </w:r>
-      <w:r>
-        <w:rPr>
-          <w:rFonts w:ascii="Arial Unicode MS" w:cs="Arial Unicode MS" w:hAnsi="Helvetica" w:eastAsia="Arial Unicode MS" w:hint="default"/>
-          <w:rtl w:val="0"/>
-        </w:rPr>
-        <w:t>è</w:t>
-      </w:r>
-      <w:r>
-        <w:rPr>
-          <w:rFonts w:ascii="Helvetica" w:cs="Arial Unicode MS" w:hAnsi="Arial Unicode MS" w:eastAsia="Arial Unicode MS"/>
-          <w:rtl w:val="0"/>
-        </w:rPr>
-        <w:t>de trois boutons, donc trois possibilit</w:t>
-      </w:r>
-      <w:r>
-        <w:rPr>
-          <w:rFonts w:ascii="Arial Unicode MS" w:cs="Arial Unicode MS" w:hAnsi="Helvetica" w:eastAsia="Arial Unicode MS" w:hint="default"/>
-          <w:rtl w:val="0"/>
-        </w:rPr>
-        <w:t>é</w:t>
-      </w:r>
-      <w:r>
-        <w:rPr>
-          <w:rFonts w:ascii="Helvetica" w:cs="Arial Unicode MS" w:hAnsi="Arial Unicode MS" w:eastAsia="Arial Unicode MS"/>
-          <w:rtl w:val="0"/>
-        </w:rPr>
-        <w:t>, jouer, quitter</w:t>
-      </w:r>
-    </w:p>
-    <w:p>
-      <w:pPr>
-        <w:pStyle w:val="Ss-section 3"/>
-        <w:bidi w:val="0"/>
-      </w:pPr>
-      <w:r>
-        <w:rPr>
-          <w:rFonts w:ascii="Helvetica Light" w:cs="Arial Unicode MS" w:hAnsi="Arial Unicode MS" w:eastAsia="Arial Unicode MS"/>
-          <w:rtl w:val="0"/>
-        </w:rPr>
-        <w:t>M</w:t>
-      </w:r>
-      <w:r>
-        <w:rPr>
-          <w:rFonts w:ascii="Arial Unicode MS" w:cs="Arial Unicode MS" w:hAnsi="Helvetica Light" w:eastAsia="Arial Unicode MS" w:hint="default"/>
-          <w:rtl w:val="0"/>
-        </w:rPr>
-        <w:t>é</w:t>
-      </w:r>
-      <w:r>
-        <w:rPr>
-          <w:rFonts w:ascii="Helvetica Light" w:cs="Arial Unicode MS" w:hAnsi="Arial Unicode MS" w:eastAsia="Arial Unicode MS"/>
-          <w:rtl w:val="0"/>
-        </w:rPr>
-        <w:t>thodes</w:t>
-      </w:r>
+          <w:rFonts w:ascii="Helvetica" w:cs="Arial Unicode MS" w:hAnsi="Arial Unicode MS" w:eastAsia="Arial Unicode MS"/>
+          <w:rtl w:val="0"/>
+        </w:rPr>
+        <w:t>placer notre personnage au sein de la grille</w:t>
+      </w:r>
+    </w:p>
+    <w:p>
+      <w:pPr>
+        <w:pStyle w:val="Corps"/>
+        <w:bidi w:val="0"/>
+      </w:pPr>
+      <w:r>
+        <w:rPr>
+          <w:rFonts w:ascii="Helvetica" w:cs="Arial Unicode MS" w:hAnsi="Arial Unicode MS" w:eastAsia="Arial Unicode MS"/>
+          <w:rtl w:val="0"/>
+        </w:rPr>
+        <w:t>setLife(); // Pour pouvoir bouger la vie de notre personnage.</w:t>
+      </w:r>
+    </w:p>
+    <w:p>
+      <w:pPr>
+        <w:pStyle w:val="Corps"/>
+        <w:bidi w:val="0"/>
+      </w:pPr>
+    </w:p>
+    <w:p>
+      <w:pPr>
+        <w:pStyle w:val="Corps"/>
+        <w:bidi w:val="0"/>
+      </w:pPr>
     </w:p>
     <w:p>
       <w:pPr>

</xml_diff>